<commit_message>
updated last two homeworks, updated logistic regression slides
</commit_message>
<xml_diff>
--- a/Datasets/HIV-documentation.docx
+++ b/Datasets/HIV-documentation.docx
@@ -174,7 +174,16 @@
         <w:pStyle w:val="BodyText"/>
       </w:pPr>
       <w:r>
-        <w:t xml:space="preserve">`results`` - Whether the participant recieved their HIV results</w:t>
+        <w:rPr>
+          <w:rStyle w:val="VerbatimChar"/>
+        </w:rPr>
+        <w:t xml:space="preserve">results</w:t>
+      </w:r>
+      <w:r>
+        <w:t xml:space="preserve"> </w:t>
+      </w:r>
+      <w:r>
+        <w:t xml:space="preserve">- Whether the participant recieved their HIV results</w:t>
       </w:r>
     </w:p>
     <w:p>

</xml_diff>